<commit_message>
Modified ex33: all type of arrays
</commit_message>
<xml_diff>
--- a/Learn_Ruby_TheHardWay.docx
+++ b/Learn_Ruby_TheHardWay.docx
@@ -246,11 +246,6 @@
         </w:rPr>
         <w:t xml:space="preserve">loops: </w:t>
         <w:tab/>
-      </w:r>
-      <w:r>
-        <w:rPr>
-          <w:rFonts w:cs="Times New Roman" w:ascii="Abyssinica SIL" w:hAnsi="Abyssinica SIL"/>
-        </w:rPr>
         <w:t>ddf</w:t>
         <w:br/>
         <w:t>fruits = ['apples', 'oranges', 'pears', 'apricots']</w:t>
@@ -265,8 +260,22 @@
       </w:pPr>
       <w:r>
         <w:rPr>
+          <w:rFonts w:cs="Times New Roman"/>
+        </w:rPr>
+      </w:r>
+    </w:p>
+    <w:p>
+      <w:pPr>
+        <w:pStyle w:val="ListParagraph"/>
+        <w:rPr>
           <w:rFonts w:ascii="Abyssinica SIL" w:hAnsi="Abyssinica SIL"/>
         </w:rPr>
+      </w:pPr>
+      <w:r>
+        <w:rPr>
+          <w:rFonts w:cs="Times New Roman" w:ascii="Abyssinica SIL" w:hAnsi="Abyssinica SIL"/>
+        </w:rPr>
+        <w:t xml:space="preserve">fruits.each do |fruit| </w:t>
       </w:r>
     </w:p>
     <w:p>
@@ -280,7 +289,13 @@
         <w:rPr>
           <w:rFonts w:cs="Times New Roman" w:ascii="Abyssinica SIL" w:hAnsi="Abyssinica SIL"/>
         </w:rPr>
-        <w:t xml:space="preserve">fruits.each do |fruit| </w:t>
+        <w:t xml:space="preserve">   </w:t>
+      </w:r>
+      <w:r>
+        <w:rPr>
+          <w:rFonts w:cs="Times New Roman" w:ascii="Abyssinica SIL" w:hAnsi="Abyssinica SIL"/>
+        </w:rPr>
+        <w:t>puts “A fruit of type: #{fruit}” {|i|}</w:t>
       </w:r>
     </w:p>
     <w:p>
@@ -294,26 +309,6 @@
         <w:rPr>
           <w:rFonts w:cs="Times New Roman" w:ascii="Abyssinica SIL" w:hAnsi="Abyssinica SIL"/>
         </w:rPr>
-        <w:t xml:space="preserve">   </w:t>
-      </w:r>
-      <w:r>
-        <w:rPr>
-          <w:rFonts w:cs="Times New Roman" w:ascii="Abyssinica SIL" w:hAnsi="Abyssinica SIL"/>
-        </w:rPr>
-        <w:t>puts “A fruit of type: #{fruit}” {|i|}</w:t>
-      </w:r>
-    </w:p>
-    <w:p>
-      <w:pPr>
-        <w:pStyle w:val="ListParagraph"/>
-        <w:rPr>
-          <w:rFonts w:ascii="Abyssinica SIL" w:hAnsi="Abyssinica SIL"/>
-        </w:rPr>
-      </w:pPr>
-      <w:r>
-        <w:rPr>
-          <w:rFonts w:cs="Times New Roman" w:ascii="Abyssinica SIL" w:hAnsi="Abyssinica SIL"/>
-        </w:rPr>
         <w:t>end</w:t>
       </w:r>
     </w:p>
@@ -326,7 +321,7 @@
       </w:pPr>
       <w:r>
         <w:rPr>
-          <w:rFonts w:ascii="Abyssinica SIL" w:hAnsi="Abyssinica SIL"/>
+          <w:rFonts w:cs="Times New Roman"/>
         </w:rPr>
       </w:r>
     </w:p>
@@ -411,20 +406,20 @@
       </w:pPr>
       <w:r>
         <w:rPr>
-          <w:rFonts w:ascii="Abyssinica SIL" w:hAnsi="Abyssinica SIL"/>
-        </w:rPr>
-      </w:r>
-    </w:p>
-    <w:p>
-      <w:pPr>
-        <w:pStyle w:val="ListParagraph"/>
-        <w:rPr>
           <w:rFonts w:cs="Times New Roman"/>
         </w:rPr>
-      </w:pPr>
-      <w:r>
-        <w:rPr>
-          <w:rFonts w:ascii="Abyssinica SIL" w:hAnsi="Abyssinica SIL"/>
+      </w:r>
+    </w:p>
+    <w:p>
+      <w:pPr>
+        <w:pStyle w:val="ListParagraph"/>
+        <w:rPr>
+          <w:rFonts w:cs="Times New Roman"/>
+        </w:rPr>
+      </w:pPr>
+      <w:r>
+        <w:rPr>
+          <w:rFonts w:cs="Times New Roman"/>
         </w:rPr>
       </w:r>
     </w:p>
@@ -587,9 +582,7 @@
         <w:spacing w:before="0" w:after="160"/>
         <w:ind w:left="2160" w:hanging="0"/>
         <w:contextualSpacing/>
-        <w:rPr>
-          <w:rFonts w:ascii="Abyssinica SIL" w:hAnsi="Abyssinica SIL"/>
-        </w:rPr>
+        <w:rPr/>
       </w:pPr>
       <w:r>
         <w:rPr>
@@ -599,6 +592,98 @@
         <w:tab/>
         <w:t>#=&gt; [1, 2, 3, 4, 5, 6]</w:t>
         <w:br/>
+      </w:r>
+    </w:p>
+    <w:p>
+      <w:pPr>
+        <w:pStyle w:val="ListParagraph"/>
+        <w:rPr>
+          <w:rFonts w:ascii="Abyssinica SIL" w:hAnsi="Abyssinica SIL" w:cs="Times New Roman"/>
+        </w:rPr>
+      </w:pPr>
+      <w:r>
+        <w:rPr/>
+      </w:r>
+    </w:p>
+    <w:p>
+      <w:pPr>
+        <w:pStyle w:val="ListParagraph"/>
+        <w:rPr/>
+      </w:pPr>
+      <w:r>
+        <w:rPr>
+          <w:rFonts w:cs="Times New Roman" w:ascii="Abyssinica SIL" w:hAnsi="Abyssinica SIL"/>
+        </w:rPr>
+        <w:t>Ex33:</w:t>
+        <w:br/>
+        <w:t>while condition</w:t>
+      </w:r>
+    </w:p>
+    <w:p>
+      <w:pPr>
+        <w:pStyle w:val="ListParagraph"/>
+        <w:rPr/>
+      </w:pPr>
+      <w:r>
+        <w:rPr>
+          <w:rFonts w:cs="Times New Roman" w:ascii="Abyssinica SIL" w:hAnsi="Abyssinica SIL"/>
+        </w:rPr>
+        <w:tab/>
+        <w:t>block of code</w:t>
+      </w:r>
+    </w:p>
+    <w:p>
+      <w:pPr>
+        <w:pStyle w:val="ListParagraph"/>
+        <w:rPr/>
+      </w:pPr>
+      <w:r>
+        <w:rPr>
+          <w:rFonts w:cs="Times New Roman" w:ascii="Abyssinica SIL" w:hAnsi="Abyssinica SIL"/>
+        </w:rPr>
+        <w:t>end</w:t>
+      </w:r>
+    </w:p>
+    <w:p>
+      <w:pPr>
+        <w:pStyle w:val="ListParagraph"/>
+        <w:rPr>
+          <w:rFonts w:ascii="Abyssinica SIL" w:hAnsi="Abyssinica SIL" w:cs="Times New Roman"/>
+        </w:rPr>
+      </w:pPr>
+      <w:r>
+        <w:rPr/>
+      </w:r>
+    </w:p>
+    <w:p>
+      <w:pPr>
+        <w:pStyle w:val="ListParagraph"/>
+        <w:rPr>
+          <w:rFonts w:ascii="Abyssinica SIL" w:hAnsi="Abyssinica SIL" w:cs="Times New Roman"/>
+        </w:rPr>
+      </w:pPr>
+      <w:r>
+        <w:rPr/>
+      </w:r>
+    </w:p>
+    <w:p>
+      <w:pPr>
+        <w:pStyle w:val="ListParagraph"/>
+        <w:numPr>
+          <w:ilvl w:val="0"/>
+          <w:numId w:val="0"/>
+        </w:numPr>
+        <w:spacing w:before="0" w:after="160"/>
+        <w:ind w:left="2160" w:hanging="0"/>
+        <w:contextualSpacing/>
+        <w:rPr>
+          <w:rFonts w:ascii="Abyssinica SIL" w:hAnsi="Abyssinica SIL" w:cs="Times New Roman"/>
+        </w:rPr>
+      </w:pPr>
+      <w:r>
+        <w:rPr>
+          <w:rFonts w:cs="Times New Roman"/>
+        </w:rPr>
       </w:r>
     </w:p>
     <w:sectPr>
@@ -713,6 +798,7 @@
       </w:pPr>
       <w:rPr>
         <w:rFonts w:ascii="Symbol" w:hAnsi="Symbol" w:cs="Symbol" w:hint="default"/>
+        <w:b/>
         <w:rFonts w:cs="OpenSymbol"/>
       </w:rPr>
     </w:lvl>
@@ -1398,6 +1484,70 @@
       <w:rFonts w:ascii="OpenSymbol" w:hAnsi="OpenSymbol" w:eastAsia="OpenSymbol" w:cs="OpenSymbol"/>
     </w:rPr>
   </w:style>
+  <w:style w:type="character" w:styleId="ListLabel1">
+    <w:name w:val="ListLabel 1"/>
+    <w:qFormat/>
+    <w:rPr>
+      <w:rFonts w:ascii="Abyssinica SIL" w:hAnsi="Abyssinica SIL" w:cs="OpenSymbol"/>
+      <w:b/>
+    </w:rPr>
+  </w:style>
+  <w:style w:type="character" w:styleId="ListLabel2">
+    <w:name w:val="ListLabel 2"/>
+    <w:qFormat/>
+    <w:rPr>
+      <w:rFonts w:cs="OpenSymbol"/>
+    </w:rPr>
+  </w:style>
+  <w:style w:type="character" w:styleId="ListLabel3">
+    <w:name w:val="ListLabel 3"/>
+    <w:qFormat/>
+    <w:rPr>
+      <w:rFonts w:cs="OpenSymbol"/>
+    </w:rPr>
+  </w:style>
+  <w:style w:type="character" w:styleId="ListLabel4">
+    <w:name w:val="ListLabel 4"/>
+    <w:qFormat/>
+    <w:rPr>
+      <w:rFonts w:cs="OpenSymbol"/>
+    </w:rPr>
+  </w:style>
+  <w:style w:type="character" w:styleId="ListLabel5">
+    <w:name w:val="ListLabel 5"/>
+    <w:qFormat/>
+    <w:rPr>
+      <w:rFonts w:cs="OpenSymbol"/>
+    </w:rPr>
+  </w:style>
+  <w:style w:type="character" w:styleId="ListLabel6">
+    <w:name w:val="ListLabel 6"/>
+    <w:qFormat/>
+    <w:rPr>
+      <w:rFonts w:cs="OpenSymbol"/>
+    </w:rPr>
+  </w:style>
+  <w:style w:type="character" w:styleId="ListLabel7">
+    <w:name w:val="ListLabel 7"/>
+    <w:qFormat/>
+    <w:rPr>
+      <w:rFonts w:cs="OpenSymbol"/>
+    </w:rPr>
+  </w:style>
+  <w:style w:type="character" w:styleId="ListLabel8">
+    <w:name w:val="ListLabel 8"/>
+    <w:qFormat/>
+    <w:rPr>
+      <w:rFonts w:cs="OpenSymbol"/>
+    </w:rPr>
+  </w:style>
+  <w:style w:type="character" w:styleId="ListLabel9">
+    <w:name w:val="ListLabel 9"/>
+    <w:qFormat/>
+    <w:rPr>
+      <w:rFonts w:cs="OpenSymbol"/>
+    </w:rPr>
+  </w:style>
   <w:style w:type="paragraph" w:styleId="Heading">
     <w:name w:val="Heading"/>
     <w:basedOn w:val="Normal"/>

</xml_diff>